<commit_message>
Updated AI write up
</commit_message>
<xml_diff>
--- a/OPSC7312_AI_Write_Up.docx
+++ b/OPSC7312_AI_Write_Up.docx
@@ -50,7 +50,31 @@
           <w:szCs w:val="40"/>
           <w:lang w:val="en-US"/>
         </w:rPr>
-        <w:t>30 September 2024</w:t>
+        <w:t>04</w:t>
+      </w:r>
+      <w:r>
+        <w:rPr>
+          <w:sz w:val="40"/>
+          <w:szCs w:val="40"/>
+          <w:lang w:val="en-US"/>
+        </w:rPr>
+        <w:t xml:space="preserve"> </w:t>
+      </w:r>
+      <w:r>
+        <w:rPr>
+          <w:sz w:val="40"/>
+          <w:szCs w:val="40"/>
+          <w:lang w:val="en-US"/>
+        </w:rPr>
+        <w:t>November</w:t>
+      </w:r>
+      <w:r>
+        <w:rPr>
+          <w:sz w:val="40"/>
+          <w:szCs w:val="40"/>
+          <w:lang w:val="en-US"/>
+        </w:rPr>
+        <w:t xml:space="preserve"> 2024</w:t>
       </w:r>
     </w:p>
     <w:p>
@@ -75,7 +99,7 @@
           <w:szCs w:val="40"/>
           <w:lang w:val="en-US"/>
         </w:rPr>
-        <w:t>100</w:t>
+        <w:t>235</w:t>
       </w:r>
       <w:r>
         <w:rPr>
@@ -147,15 +171,7 @@
           <w:szCs w:val="40"/>
           <w:lang w:val="en-US"/>
         </w:rPr>
-        <w:t xml:space="preserve">Part </w:t>
-      </w:r>
-      <w:r>
-        <w:rPr>
-          <w:sz w:val="40"/>
-          <w:szCs w:val="40"/>
-          <w:lang w:val="en-US"/>
-        </w:rPr>
-        <w:t>2</w:t>
+        <w:t>POE</w:t>
       </w:r>
       <w:r>
         <w:rPr>
@@ -329,12 +345,20 @@
     <w:p/>
     <w:p>
       <w:r>
+        <w:t>Part 2:</w:t>
+      </w:r>
+    </w:p>
+    <w:p>
+      <w:r>
         <w:t>We used Chat GPT to help me with the set budget pop-up, as before the pop-up would not work when using the Android Studio Emulator but was working on the Blue Stacks Emulator. And I used it to show a scenario as to how it should be, and then I used that code to help me fix my adapter, as that was the issue because I did not have this one method, but that was where I used Chat GPT.</w:t>
       </w:r>
     </w:p>
     <w:p/>
     <w:p>
       <w:r>
+        <w:rPr>
+          <w:noProof/>
+        </w:rPr>
         <w:drawing>
           <wp:inline distT="0" distB="0" distL="0" distR="0" wp14:anchorId="4D1AA9C1" wp14:editId="3152054D">
             <wp:extent cx="5943600" cy="2555875"/>
@@ -378,17 +402,12 @@
         <w:t xml:space="preserve">The two methods </w:t>
       </w:r>
       <w:proofErr w:type="spellStart"/>
-      <w:proofErr w:type="gramStart"/>
       <w:r>
         <w:t>getItemCount</w:t>
       </w:r>
       <w:proofErr w:type="spellEnd"/>
       <w:r>
-        <w:t>(</w:t>
-      </w:r>
-      <w:proofErr w:type="gramEnd"/>
-      <w:r>
-        <w:t xml:space="preserve">) and </w:t>
+        <w:t xml:space="preserve">() and </w:t>
       </w:r>
       <w:proofErr w:type="spellStart"/>
       <w:r>
@@ -407,6 +426,9 @@
     </w:p>
     <w:p>
       <w:r>
+        <w:rPr>
+          <w:noProof/>
+        </w:rPr>
         <w:lastRenderedPageBreak/>
         <w:drawing>
           <wp:inline distT="0" distB="0" distL="0" distR="0" wp14:anchorId="2F5C5784" wp14:editId="2536F173">
@@ -443,6 +465,231 @@
             </a:graphic>
           </wp:inline>
         </w:drawing>
+      </w:r>
+    </w:p>
+    <w:p/>
+    <w:p>
+      <w:r>
+        <w:t>Part 3:</w:t>
+      </w:r>
+    </w:p>
+    <w:p>
+      <w:r>
+        <w:rPr>
+          <w:noProof/>
+        </w:rPr>
+        <w:drawing>
+          <wp:inline distT="0" distB="0" distL="0" distR="0" wp14:anchorId="2B6A82ED" wp14:editId="1887773B">
+            <wp:extent cx="5943600" cy="2754630"/>
+            <wp:effectExtent l="0" t="0" r="0" b="7620"/>
+            <wp:docPr id="878940038" name="Picture 1"/>
+            <wp:cNvGraphicFramePr>
+              <a:graphicFrameLocks xmlns:a="http://schemas.openxmlformats.org/drawingml/2006/main" noChangeAspect="1"/>
+            </wp:cNvGraphicFramePr>
+            <a:graphic xmlns:a="http://schemas.openxmlformats.org/drawingml/2006/main">
+              <a:graphicData uri="http://schemas.openxmlformats.org/drawingml/2006/picture">
+                <pic:pic xmlns:pic="http://schemas.openxmlformats.org/drawingml/2006/picture">
+                  <pic:nvPicPr>
+                    <pic:cNvPr id="878940038" name=""/>
+                    <pic:cNvPicPr/>
+                  </pic:nvPicPr>
+                  <pic:blipFill>
+                    <a:blip r:embed="rId7"/>
+                    <a:stretch>
+                      <a:fillRect/>
+                    </a:stretch>
+                  </pic:blipFill>
+                  <pic:spPr>
+                    <a:xfrm>
+                      <a:off x="0" y="0"/>
+                      <a:ext cx="5943600" cy="2754630"/>
+                    </a:xfrm>
+                    <a:prstGeom prst="rect">
+                      <a:avLst/>
+                    </a:prstGeom>
+                  </pic:spPr>
+                </pic:pic>
+              </a:graphicData>
+            </a:graphic>
+          </wp:inline>
+        </w:drawing>
+      </w:r>
+    </w:p>
+    <w:p>
+      <w:r>
+        <w:rPr>
+          <w:noProof/>
+        </w:rPr>
+        <w:lastRenderedPageBreak/>
+        <w:drawing>
+          <wp:inline distT="0" distB="0" distL="0" distR="0" wp14:anchorId="62BA2E23" wp14:editId="3C3B7E0C">
+            <wp:extent cx="5943600" cy="3875405"/>
+            <wp:effectExtent l="0" t="0" r="0" b="0"/>
+            <wp:docPr id="1269212126" name="Picture 1"/>
+            <wp:cNvGraphicFramePr>
+              <a:graphicFrameLocks xmlns:a="http://schemas.openxmlformats.org/drawingml/2006/main" noChangeAspect="1"/>
+            </wp:cNvGraphicFramePr>
+            <a:graphic xmlns:a="http://schemas.openxmlformats.org/drawingml/2006/main">
+              <a:graphicData uri="http://schemas.openxmlformats.org/drawingml/2006/picture">
+                <pic:pic xmlns:pic="http://schemas.openxmlformats.org/drawingml/2006/picture">
+                  <pic:nvPicPr>
+                    <pic:cNvPr id="1269212126" name=""/>
+                    <pic:cNvPicPr/>
+                  </pic:nvPicPr>
+                  <pic:blipFill>
+                    <a:blip r:embed="rId8"/>
+                    <a:stretch>
+                      <a:fillRect/>
+                    </a:stretch>
+                  </pic:blipFill>
+                  <pic:spPr>
+                    <a:xfrm>
+                      <a:off x="0" y="0"/>
+                      <a:ext cx="5943600" cy="3875405"/>
+                    </a:xfrm>
+                    <a:prstGeom prst="rect">
+                      <a:avLst/>
+                    </a:prstGeom>
+                  </pic:spPr>
+                </pic:pic>
+              </a:graphicData>
+            </a:graphic>
+          </wp:inline>
+        </w:drawing>
+      </w:r>
+    </w:p>
+    <w:p/>
+    <w:p>
+      <w:r>
+        <w:rPr>
+          <w:noProof/>
+        </w:rPr>
+        <w:drawing>
+          <wp:inline distT="0" distB="0" distL="0" distR="0" wp14:anchorId="77E850C6" wp14:editId="7360D448">
+            <wp:extent cx="5943600" cy="3485515"/>
+            <wp:effectExtent l="0" t="0" r="0" b="635"/>
+            <wp:docPr id="530446466" name="Picture 1"/>
+            <wp:cNvGraphicFramePr>
+              <a:graphicFrameLocks xmlns:a="http://schemas.openxmlformats.org/drawingml/2006/main" noChangeAspect="1"/>
+            </wp:cNvGraphicFramePr>
+            <a:graphic xmlns:a="http://schemas.openxmlformats.org/drawingml/2006/main">
+              <a:graphicData uri="http://schemas.openxmlformats.org/drawingml/2006/picture">
+                <pic:pic xmlns:pic="http://schemas.openxmlformats.org/drawingml/2006/picture">
+                  <pic:nvPicPr>
+                    <pic:cNvPr id="530446466" name=""/>
+                    <pic:cNvPicPr/>
+                  </pic:nvPicPr>
+                  <pic:blipFill>
+                    <a:blip r:embed="rId9"/>
+                    <a:stretch>
+                      <a:fillRect/>
+                    </a:stretch>
+                  </pic:blipFill>
+                  <pic:spPr>
+                    <a:xfrm>
+                      <a:off x="0" y="0"/>
+                      <a:ext cx="5943600" cy="3485515"/>
+                    </a:xfrm>
+                    <a:prstGeom prst="rect">
+                      <a:avLst/>
+                    </a:prstGeom>
+                  </pic:spPr>
+                </pic:pic>
+              </a:graphicData>
+            </a:graphic>
+          </wp:inline>
+        </w:drawing>
+      </w:r>
+    </w:p>
+    <w:p/>
+    <w:p>
+      <w:r>
+        <w:lastRenderedPageBreak/>
+        <w:t>We used ChatGPT for help</w:t>
+      </w:r>
+      <w:r>
+        <w:t>,</w:t>
+      </w:r>
+      <w:r>
+        <w:t xml:space="preserve"> as the export function only worked on </w:t>
+      </w:r>
+      <w:r>
+        <w:t>older Android devices</w:t>
+      </w:r>
+      <w:r>
+        <w:t>.</w:t>
+      </w:r>
+      <w:r>
+        <w:t xml:space="preserve"> </w:t>
+      </w:r>
+      <w:r>
+        <w:t>W</w:t>
+      </w:r>
+      <w:r>
+        <w:t>hen we test</w:t>
+      </w:r>
+      <w:r>
+        <w:t>ed</w:t>
+      </w:r>
+      <w:r>
+        <w:t xml:space="preserve"> it on our o</w:t>
+      </w:r>
+      <w:r>
+        <w:t>ld</w:t>
+      </w:r>
+      <w:r>
+        <w:t xml:space="preserve">er </w:t>
+      </w:r>
+      <w:r>
+        <w:t>ph</w:t>
+      </w:r>
+      <w:r>
+        <w:t>o</w:t>
+      </w:r>
+      <w:r>
+        <w:t>n</w:t>
+      </w:r>
+      <w:r>
+        <w:t>e</w:t>
+      </w:r>
+      <w:r>
+        <w:t>s</w:t>
+      </w:r>
+      <w:r>
+        <w:t xml:space="preserve"> </w:t>
+      </w:r>
+      <w:r>
+        <w:t>than</w:t>
+      </w:r>
+      <w:r>
+        <w:t xml:space="preserve"> Android 10, nothing would happen when exporting the data, which left me with </w:t>
+      </w:r>
+      <w:r>
+        <w:t>no option</w:t>
+      </w:r>
+      <w:r>
+        <w:t>.</w:t>
+      </w:r>
+      <w:r>
+        <w:t xml:space="preserve"> I could not find much content on YouTube or on Stack</w:t>
+      </w:r>
+      <w:r>
+        <w:t xml:space="preserve"> O</w:t>
+      </w:r>
+      <w:r>
+        <w:t>verflow</w:t>
+      </w:r>
+      <w:r>
+        <w:t>,</w:t>
+      </w:r>
+      <w:r>
+        <w:t xml:space="preserve"> so I asked AI, which gave me those few lines of code to change. Then it worked</w:t>
+      </w:r>
+      <w:r>
+        <w:t>, and</w:t>
+      </w:r>
+      <w:r>
+        <w:t xml:space="preserve"> I was able to export data successfully in the form of a text file.</w:t>
       </w:r>
     </w:p>
     <w:sectPr>
@@ -1058,6 +1305,7 @@
   <w:style w:type="character" w:default="1" w:styleId="DefaultParagraphFont">
     <w:name w:val="Default Paragraph Font"/>
     <w:uiPriority w:val="1"/>
+    <w:semiHidden/>
     <w:unhideWhenUsed/>
   </w:style>
   <w:style w:type="table" w:default="1" w:styleId="TableNormal">

</xml_diff>